<commit_message>
Assign modules to person
</commit_message>
<xml_diff>
--- a/projekt_java.docx
+++ b/projekt_java.docx
@@ -4,6 +4,7 @@
   <w:body>
     <w:p>
       <w:pPr>
+        <w:jc w:val="both"/>
         <w:rPr>
           <w:i/>
           <w:sz w:val="32"/>
@@ -63,6 +64,7 @@
     </w:p>
     <w:p>
       <w:pPr>
+        <w:jc w:val="both"/>
         <w:rPr>
           <w:i/>
           <w:sz w:val="32"/>
@@ -71,6 +73,7 @@
     </w:p>
     <w:p>
       <w:pPr>
+        <w:jc w:val="both"/>
         <w:rPr>
           <w:i/>
           <w:sz w:val="32"/>
@@ -79,6 +82,7 @@
     </w:p>
     <w:p>
       <w:pPr>
+        <w:jc w:val="both"/>
         <w:rPr>
           <w:i/>
           <w:sz w:val="32"/>
@@ -87,7 +91,7 @@
     </w:p>
     <w:p>
       <w:pPr>
-        <w:jc w:val="center"/>
+        <w:jc w:val="both"/>
         <w:rPr>
           <w:sz w:val="36"/>
         </w:rPr>
@@ -107,7 +111,7 @@
     </w:p>
     <w:p>
       <w:pPr>
-        <w:jc w:val="center"/>
+        <w:jc w:val="both"/>
         <w:rPr>
           <w:b/>
           <w:i/>
@@ -125,7 +129,7 @@
     </w:p>
     <w:p>
       <w:pPr>
-        <w:jc w:val="center"/>
+        <w:jc w:val="both"/>
         <w:rPr>
           <w:i/>
           <w:sz w:val="44"/>
@@ -134,7 +138,7 @@
     </w:p>
     <w:p>
       <w:pPr>
-        <w:jc w:val="center"/>
+        <w:jc w:val="both"/>
         <w:rPr>
           <w:sz w:val="36"/>
         </w:rPr>
@@ -148,7 +152,7 @@
     </w:p>
     <w:p>
       <w:pPr>
-        <w:jc w:val="center"/>
+        <w:jc w:val="both"/>
         <w:rPr>
           <w:i/>
           <w:sz w:val="72"/>
@@ -180,7 +184,7 @@
     </w:p>
     <w:p>
       <w:pPr>
-        <w:jc w:val="center"/>
+        <w:jc w:val="both"/>
         <w:rPr>
           <w:i/>
           <w:sz w:val="32"/>
@@ -189,7 +193,7 @@
     </w:p>
     <w:p>
       <w:pPr>
-        <w:jc w:val="center"/>
+        <w:jc w:val="both"/>
         <w:rPr>
           <w:i/>
           <w:sz w:val="32"/>
@@ -198,6 +202,7 @@
     </w:p>
     <w:p>
       <w:pPr>
+        <w:jc w:val="both"/>
         <w:rPr>
           <w:i/>
           <w:sz w:val="32"/>
@@ -206,6 +211,7 @@
     </w:p>
     <w:p>
       <w:pPr>
+        <w:jc w:val="both"/>
         <w:rPr>
           <w:i/>
           <w:sz w:val="32"/>
@@ -214,6 +220,7 @@
     </w:p>
     <w:p>
       <w:pPr>
+        <w:jc w:val="both"/>
         <w:rPr>
           <w:i/>
           <w:sz w:val="32"/>
@@ -222,6 +229,7 @@
     </w:p>
     <w:p>
       <w:pPr>
+        <w:jc w:val="both"/>
         <w:rPr>
           <w:i/>
           <w:sz w:val="32"/>
@@ -238,6 +246,7 @@
     <w:p>
       <w:pPr>
         <w:spacing w:after="0"/>
+        <w:jc w:val="both"/>
         <w:rPr>
           <w:i/>
           <w:sz w:val="32"/>
@@ -254,6 +263,7 @@
     <w:p>
       <w:pPr>
         <w:spacing w:after="120"/>
+        <w:jc w:val="both"/>
         <w:rPr>
           <w:i/>
           <w:sz w:val="32"/>
@@ -270,6 +280,7 @@
     <w:p>
       <w:pPr>
         <w:spacing w:after="120"/>
+        <w:jc w:val="both"/>
         <w:rPr>
           <w:i/>
           <w:sz w:val="24"/>
@@ -303,6 +314,7 @@
         <w:p>
           <w:pPr>
             <w:pStyle w:val="Nagwekspisutreci"/>
+            <w:jc w:val="both"/>
             <w:rPr>
               <w:sz w:val="40"/>
             </w:rPr>
@@ -320,6 +332,7 @@
             <w:tabs>
               <w:tab w:val="right" w:leader="dot" w:pos="9062"/>
             </w:tabs>
+            <w:jc w:val="both"/>
             <w:rPr>
               <w:rFonts w:cstheme="minorBidi"/>
               <w:noProof/>
@@ -420,6 +433,7 @@
             <w:tabs>
               <w:tab w:val="right" w:leader="dot" w:pos="9062"/>
             </w:tabs>
+            <w:jc w:val="both"/>
             <w:rPr>
               <w:rFonts w:cstheme="minorBidi"/>
               <w:noProof/>
@@ -499,6 +513,7 @@
             <w:tabs>
               <w:tab w:val="right" w:leader="dot" w:pos="9062"/>
             </w:tabs>
+            <w:jc w:val="both"/>
             <w:rPr>
               <w:rFonts w:cstheme="minorBidi"/>
               <w:noProof/>
@@ -573,6 +588,9 @@
           </w:hyperlink>
         </w:p>
         <w:p>
+          <w:pPr>
+            <w:jc w:val="both"/>
+          </w:pPr>
           <w:r>
             <w:rPr>
               <w:sz w:val="32"/>
@@ -584,6 +602,7 @@
     </w:sdt>
     <w:p>
       <w:pPr>
+        <w:jc w:val="both"/>
         <w:rPr>
           <w:i/>
           <w:sz w:val="32"/>
@@ -592,6 +611,7 @@
     </w:p>
     <w:p>
       <w:pPr>
+        <w:jc w:val="both"/>
         <w:rPr>
           <w:i/>
           <w:sz w:val="32"/>
@@ -600,6 +620,7 @@
     </w:p>
     <w:p>
       <w:pPr>
+        <w:jc w:val="both"/>
         <w:rPr>
           <w:i/>
           <w:sz w:val="32"/>
@@ -608,6 +629,7 @@
     </w:p>
     <w:p>
       <w:pPr>
+        <w:jc w:val="both"/>
         <w:rPr>
           <w:i/>
           <w:sz w:val="32"/>
@@ -616,6 +638,7 @@
     </w:p>
     <w:p>
       <w:pPr>
+        <w:jc w:val="both"/>
         <w:rPr>
           <w:i/>
           <w:sz w:val="32"/>
@@ -624,6 +647,7 @@
     </w:p>
     <w:p>
       <w:pPr>
+        <w:jc w:val="both"/>
         <w:rPr>
           <w:i/>
           <w:sz w:val="32"/>
@@ -632,6 +656,7 @@
     </w:p>
     <w:p>
       <w:pPr>
+        <w:jc w:val="both"/>
         <w:rPr>
           <w:i/>
           <w:sz w:val="32"/>
@@ -640,6 +665,7 @@
     </w:p>
     <w:p>
       <w:pPr>
+        <w:jc w:val="both"/>
         <w:rPr>
           <w:i/>
           <w:sz w:val="32"/>
@@ -648,6 +674,7 @@
     </w:p>
     <w:p>
       <w:pPr>
+        <w:jc w:val="both"/>
         <w:rPr>
           <w:i/>
           <w:sz w:val="32"/>
@@ -656,6 +683,7 @@
     </w:p>
     <w:p>
       <w:pPr>
+        <w:jc w:val="both"/>
         <w:rPr>
           <w:i/>
           <w:sz w:val="32"/>
@@ -664,6 +692,7 @@
     </w:p>
     <w:p>
       <w:pPr>
+        <w:jc w:val="both"/>
         <w:rPr>
           <w:i/>
           <w:sz w:val="32"/>
@@ -672,6 +701,7 @@
     </w:p>
     <w:p>
       <w:pPr>
+        <w:jc w:val="both"/>
         <w:rPr>
           <w:i/>
           <w:sz w:val="32"/>
@@ -680,6 +710,7 @@
     </w:p>
     <w:p>
       <w:pPr>
+        <w:jc w:val="both"/>
         <w:rPr>
           <w:i/>
           <w:sz w:val="32"/>
@@ -688,6 +719,7 @@
     </w:p>
     <w:p>
       <w:pPr>
+        <w:jc w:val="both"/>
         <w:rPr>
           <w:i/>
           <w:sz w:val="32"/>
@@ -697,14 +729,24 @@
     <w:p>
       <w:pPr>
         <w:pStyle w:val="Nagwek1"/>
+        <w:jc w:val="both"/>
       </w:pPr>
       <w:bookmarkStart w:id="0" w:name="_Toc466479576"/>
     </w:p>
-    <w:p/>
-    <w:p/>
+    <w:p>
+      <w:pPr>
+        <w:jc w:val="both"/>
+      </w:pPr>
+    </w:p>
+    <w:p>
+      <w:pPr>
+        <w:jc w:val="both"/>
+      </w:pPr>
+    </w:p>
     <w:p>
       <w:pPr>
         <w:pStyle w:val="Nagwek1"/>
+        <w:jc w:val="both"/>
       </w:pPr>
       <w:r>
         <w:lastRenderedPageBreak/>
@@ -715,9 +757,14 @@
       </w:r>
       <w:bookmarkEnd w:id="0"/>
     </w:p>
-    <w:p/>
-    <w:p>
-      <w:pPr>
+    <w:p>
+      <w:pPr>
+        <w:jc w:val="both"/>
+      </w:pPr>
+    </w:p>
+    <w:p>
+      <w:pPr>
+        <w:jc w:val="both"/>
         <w:rPr>
           <w:sz w:val="28"/>
         </w:rPr>
@@ -798,6 +845,7 @@
     <w:p>
       <w:pPr>
         <w:pStyle w:val="Nagwek1"/>
+        <w:jc w:val="both"/>
       </w:pPr>
       <w:bookmarkStart w:id="1" w:name="_Toc466479577"/>
       <w:r>
@@ -808,9 +856,14 @@
       </w:r>
       <w:bookmarkEnd w:id="1"/>
     </w:p>
-    <w:p/>
-    <w:p>
-      <w:pPr>
+    <w:p>
+      <w:pPr>
+        <w:jc w:val="both"/>
+      </w:pPr>
+    </w:p>
+    <w:p>
+      <w:pPr>
+        <w:jc w:val="both"/>
         <w:rPr>
           <w:sz w:val="28"/>
         </w:rPr>
@@ -842,6 +895,7 @@
           <w:numId w:val="3"/>
         </w:numPr>
         <w:spacing w:line="360" w:lineRule="auto"/>
+        <w:jc w:val="both"/>
         <w:rPr>
           <w:rFonts w:ascii="Times New Roman" w:hAnsi="Times New Roman" w:cs="Times New Roman"/>
           <w:sz w:val="28"/>
@@ -874,7 +928,7 @@
           <w:szCs w:val="24"/>
           <w:lang w:val="pl-PL"/>
         </w:rPr>
-        <w:t xml:space="preserve">zalogowany do serwisu, mogący rezerwować i kupować bilety, jednak bez ułatwień przysługującym użytkownikom zalogowanym. </w:t>
+        <w:t>zalogowany do serwisu, mogący rezerwować i kupować bilety, jednak bez ułatwień przysługującym użytkownikom zalogowanym.</w:t>
       </w:r>
     </w:p>
     <w:p>
@@ -885,6 +939,7 @@
           <w:numId w:val="3"/>
         </w:numPr>
         <w:spacing w:line="360" w:lineRule="auto"/>
+        <w:jc w:val="both"/>
         <w:rPr>
           <w:rFonts w:ascii="Times New Roman" w:hAnsi="Times New Roman" w:cs="Times New Roman"/>
           <w:sz w:val="28"/>
@@ -928,6 +983,7 @@
           <w:numId w:val="3"/>
         </w:numPr>
         <w:spacing w:line="360" w:lineRule="auto"/>
+        <w:jc w:val="both"/>
         <w:rPr>
           <w:rFonts w:ascii="Times New Roman" w:hAnsi="Times New Roman" w:cs="Times New Roman"/>
           <w:sz w:val="28"/>
@@ -948,18 +1004,25 @@
     <w:p>
       <w:pPr>
         <w:pStyle w:val="Nagwek1"/>
-      </w:pPr>
-    </w:p>
-    <w:p/>
+        <w:jc w:val="both"/>
+      </w:pPr>
+    </w:p>
+    <w:p>
+      <w:pPr>
+        <w:jc w:val="both"/>
+      </w:pPr>
+    </w:p>
     <w:p>
       <w:pPr>
         <w:pStyle w:val="Nagwek1"/>
+        <w:jc w:val="both"/>
       </w:pPr>
       <w:bookmarkStart w:id="2" w:name="_Toc466479578"/>
     </w:p>
     <w:p>
       <w:pPr>
         <w:pStyle w:val="Nagwek1"/>
+        <w:jc w:val="both"/>
       </w:pPr>
       <w:r>
         <w:t xml:space="preserve">3. </w:t>
@@ -968,11 +1031,12 @@
         <w:t>Moduły projektu</w:t>
       </w:r>
       <w:bookmarkEnd w:id="2"/>
-      <w:r>
-        <w:t xml:space="preserve"> </w:t>
-      </w:r>
-    </w:p>
-    <w:p/>
+    </w:p>
+    <w:p>
+      <w:pPr>
+        <w:jc w:val="both"/>
+      </w:pPr>
+    </w:p>
     <w:p>
       <w:pPr>
         <w:pStyle w:val="Akapitzlist"/>
@@ -980,15 +1044,29 @@
           <w:ilvl w:val="0"/>
           <w:numId w:val="12"/>
         </w:numPr>
-        <w:rPr>
-          <w:sz w:val="28"/>
-        </w:rPr>
-      </w:pPr>
-      <w:r>
-        <w:rPr>
-          <w:sz w:val="28"/>
-        </w:rPr>
-        <w:t xml:space="preserve">Panel rejestracji </w:t>
+        <w:jc w:val="both"/>
+        <w:rPr>
+          <w:sz w:val="28"/>
+        </w:rPr>
+      </w:pPr>
+      <w:r>
+        <w:rPr>
+          <w:sz w:val="28"/>
+        </w:rPr>
+        <w:t>Panel rejestracji</w:t>
+      </w:r>
+      <w:r>
+        <w:rPr>
+          <w:sz w:val="28"/>
+        </w:rPr>
+        <w:t xml:space="preserve"> </w:t>
+      </w:r>
+      <w:r>
+        <w:rPr>
+          <w:color w:val="00B050"/>
+          <w:sz w:val="28"/>
+        </w:rPr>
+        <w:t>M.Pancerz</w:t>
       </w:r>
     </w:p>
     <w:p>
@@ -998,6 +1076,7 @@
           <w:ilvl w:val="0"/>
           <w:numId w:val="12"/>
         </w:numPr>
+        <w:jc w:val="both"/>
         <w:rPr>
           <w:sz w:val="28"/>
         </w:rPr>
@@ -1007,6 +1086,19 @@
           <w:sz w:val="28"/>
         </w:rPr>
         <w:t>Panel logowania</w:t>
+      </w:r>
+      <w:r>
+        <w:rPr>
+          <w:sz w:val="28"/>
+        </w:rPr>
+        <w:t xml:space="preserve"> </w:t>
+      </w:r>
+      <w:r>
+        <w:rPr>
+          <w:color w:val="00B050"/>
+          <w:sz w:val="28"/>
+        </w:rPr>
+        <w:t>M.Pancerz</w:t>
       </w:r>
     </w:p>
     <w:p>
@@ -1016,6 +1108,7 @@
           <w:ilvl w:val="0"/>
           <w:numId w:val="12"/>
         </w:numPr>
+        <w:jc w:val="both"/>
         <w:rPr>
           <w:sz w:val="28"/>
         </w:rPr>
@@ -1025,6 +1118,13 @@
           <w:sz w:val="28"/>
         </w:rPr>
         <w:t xml:space="preserve">Wyszukiwarka połączeń </w:t>
+      </w:r>
+      <w:r>
+        <w:rPr>
+          <w:color w:val="00B050"/>
+          <w:sz w:val="28"/>
+        </w:rPr>
+        <w:t>J.Polak</w:t>
       </w:r>
     </w:p>
     <w:p>
@@ -1034,6 +1134,7 @@
           <w:ilvl w:val="1"/>
           <w:numId w:val="12"/>
         </w:numPr>
+        <w:jc w:val="both"/>
         <w:rPr>
           <w:sz w:val="28"/>
         </w:rPr>
@@ -1052,6 +1153,7 @@
           <w:ilvl w:val="1"/>
           <w:numId w:val="12"/>
         </w:numPr>
+        <w:jc w:val="both"/>
         <w:rPr>
           <w:sz w:val="28"/>
         </w:rPr>
@@ -1070,6 +1172,7 @@
           <w:ilvl w:val="1"/>
           <w:numId w:val="12"/>
         </w:numPr>
+        <w:jc w:val="both"/>
         <w:rPr>
           <w:sz w:val="28"/>
         </w:rPr>
@@ -1088,6 +1191,7 @@
           <w:ilvl w:val="0"/>
           <w:numId w:val="12"/>
         </w:numPr>
+        <w:jc w:val="both"/>
         <w:rPr>
           <w:sz w:val="28"/>
         </w:rPr>
@@ -1097,6 +1201,19 @@
           <w:sz w:val="28"/>
         </w:rPr>
         <w:t>Panel informacyjny dla podróżujących</w:t>
+      </w:r>
+      <w:r>
+        <w:rPr>
+          <w:sz w:val="28"/>
+        </w:rPr>
+        <w:t xml:space="preserve"> </w:t>
+      </w:r>
+      <w:r>
+        <w:rPr>
+          <w:color w:val="00B050"/>
+          <w:sz w:val="28"/>
+        </w:rPr>
+        <w:t>J.Polak</w:t>
       </w:r>
     </w:p>
     <w:p>
@@ -1106,6 +1223,7 @@
           <w:ilvl w:val="0"/>
           <w:numId w:val="12"/>
         </w:numPr>
+        <w:jc w:val="both"/>
         <w:rPr>
           <w:sz w:val="28"/>
         </w:rPr>
@@ -1115,6 +1233,19 @@
           <w:sz w:val="28"/>
         </w:rPr>
         <w:t>Panel bieżących komunikatów</w:t>
+      </w:r>
+      <w:r>
+        <w:rPr>
+          <w:sz w:val="28"/>
+        </w:rPr>
+        <w:t xml:space="preserve"> </w:t>
+      </w:r>
+      <w:r>
+        <w:rPr>
+          <w:color w:val="00B050"/>
+          <w:sz w:val="28"/>
+        </w:rPr>
+        <w:t>J.Polak</w:t>
       </w:r>
     </w:p>
     <w:p>
@@ -1124,6 +1255,7 @@
           <w:ilvl w:val="0"/>
           <w:numId w:val="12"/>
         </w:numPr>
+        <w:jc w:val="both"/>
         <w:rPr>
           <w:sz w:val="28"/>
         </w:rPr>
@@ -1133,6 +1265,19 @@
           <w:sz w:val="28"/>
         </w:rPr>
         <w:t>Zegar i bieżąca data</w:t>
+      </w:r>
+      <w:r>
+        <w:rPr>
+          <w:sz w:val="28"/>
+        </w:rPr>
+        <w:t xml:space="preserve"> </w:t>
+      </w:r>
+      <w:r>
+        <w:rPr>
+          <w:color w:val="00B050"/>
+          <w:sz w:val="28"/>
+        </w:rPr>
+        <w:t>M.Pancerz</w:t>
       </w:r>
     </w:p>
     <w:p>
@@ -1142,6 +1287,7 @@
           <w:ilvl w:val="0"/>
           <w:numId w:val="12"/>
         </w:numPr>
+        <w:jc w:val="both"/>
         <w:rPr>
           <w:sz w:val="28"/>
         </w:rPr>
@@ -1151,6 +1297,19 @@
           <w:sz w:val="28"/>
         </w:rPr>
         <w:t>Instrukcja obsługi aplikacji</w:t>
+      </w:r>
+      <w:r>
+        <w:rPr>
+          <w:sz w:val="28"/>
+        </w:rPr>
+        <w:t xml:space="preserve"> </w:t>
+      </w:r>
+      <w:r>
+        <w:rPr>
+          <w:color w:val="00B050"/>
+          <w:sz w:val="28"/>
+        </w:rPr>
+        <w:t>J.Polak</w:t>
       </w:r>
     </w:p>
     <w:p>
@@ -1160,6 +1319,7 @@
           <w:ilvl w:val="0"/>
           <w:numId w:val="12"/>
         </w:numPr>
+        <w:jc w:val="both"/>
         <w:rPr>
           <w:sz w:val="28"/>
         </w:rPr>
@@ -1181,6 +1341,19 @@
           <w:sz w:val="28"/>
         </w:rPr>
         <w:t>ulg</w:t>
+      </w:r>
+      <w:r>
+        <w:rPr>
+          <w:sz w:val="28"/>
+        </w:rPr>
+        <w:t xml:space="preserve"> </w:t>
+      </w:r>
+      <w:r>
+        <w:rPr>
+          <w:color w:val="00B050"/>
+          <w:sz w:val="28"/>
+        </w:rPr>
+        <w:t>M.Pancerz</w:t>
       </w:r>
     </w:p>
     <w:p>
@@ -1190,6 +1363,7 @@
           <w:ilvl w:val="0"/>
           <w:numId w:val="12"/>
         </w:numPr>
+        <w:jc w:val="both"/>
         <w:rPr>
           <w:sz w:val="28"/>
         </w:rPr>
@@ -1199,6 +1373,19 @@
           <w:sz w:val="28"/>
         </w:rPr>
         <w:t>Panel kontaktowy</w:t>
+      </w:r>
+      <w:r>
+        <w:rPr>
+          <w:sz w:val="28"/>
+        </w:rPr>
+        <w:t xml:space="preserve"> </w:t>
+      </w:r>
+      <w:r>
+        <w:rPr>
+          <w:color w:val="00B050"/>
+          <w:sz w:val="28"/>
+        </w:rPr>
+        <w:t>M.Pancerz</w:t>
       </w:r>
     </w:p>
     <w:p>
@@ -1208,6 +1395,7 @@
           <w:ilvl w:val="0"/>
           <w:numId w:val="12"/>
         </w:numPr>
+        <w:jc w:val="both"/>
         <w:rPr>
           <w:sz w:val="28"/>
         </w:rPr>
@@ -1217,6 +1405,19 @@
           <w:sz w:val="28"/>
         </w:rPr>
         <w:t>Panel administracyjny</w:t>
+      </w:r>
+      <w:r>
+        <w:rPr>
+          <w:sz w:val="28"/>
+        </w:rPr>
+        <w:t xml:space="preserve"> </w:t>
+      </w:r>
+      <w:r>
+        <w:rPr>
+          <w:color w:val="00B050"/>
+          <w:sz w:val="28"/>
+        </w:rPr>
+        <w:t>J.Polak</w:t>
       </w:r>
     </w:p>
     <w:p>
@@ -1226,6 +1427,7 @@
           <w:ilvl w:val="1"/>
           <w:numId w:val="12"/>
         </w:numPr>
+        <w:jc w:val="both"/>
         <w:rPr>
           <w:sz w:val="28"/>
         </w:rPr>
@@ -1244,6 +1446,7 @@
           <w:ilvl w:val="1"/>
           <w:numId w:val="12"/>
         </w:numPr>
+        <w:jc w:val="both"/>
         <w:rPr>
           <w:sz w:val="28"/>
         </w:rPr>
@@ -1262,6 +1465,7 @@
           <w:ilvl w:val="1"/>
           <w:numId w:val="12"/>
         </w:numPr>
+        <w:jc w:val="both"/>
         <w:rPr>
           <w:sz w:val="28"/>
         </w:rPr>
@@ -1280,6 +1484,7 @@
           <w:ilvl w:val="0"/>
           <w:numId w:val="12"/>
         </w:numPr>
+        <w:jc w:val="both"/>
         <w:rPr>
           <w:sz w:val="28"/>
         </w:rPr>
@@ -1289,6 +1494,19 @@
           <w:sz w:val="28"/>
         </w:rPr>
         <w:t>Panel użytkownika</w:t>
+      </w:r>
+      <w:r>
+        <w:rPr>
+          <w:sz w:val="28"/>
+        </w:rPr>
+        <w:t xml:space="preserve"> </w:t>
+      </w:r>
+      <w:r>
+        <w:rPr>
+          <w:color w:val="00B050"/>
+          <w:sz w:val="28"/>
+        </w:rPr>
+        <w:t>M.Pancerz</w:t>
       </w:r>
     </w:p>
     <w:p>
@@ -1298,6 +1516,7 @@
           <w:ilvl w:val="1"/>
           <w:numId w:val="12"/>
         </w:numPr>
+        <w:jc w:val="both"/>
         <w:rPr>
           <w:sz w:val="28"/>
         </w:rPr>
@@ -1316,6 +1535,7 @@
           <w:ilvl w:val="1"/>
           <w:numId w:val="12"/>
         </w:numPr>
+        <w:jc w:val="both"/>
         <w:rPr>
           <w:sz w:val="28"/>
         </w:rPr>
@@ -1334,6 +1554,7 @@
           <w:ilvl w:val="1"/>
           <w:numId w:val="12"/>
         </w:numPr>
+        <w:jc w:val="both"/>
         <w:rPr>
           <w:sz w:val="28"/>
         </w:rPr>
@@ -1352,6 +1573,7 @@
           <w:ilvl w:val="0"/>
           <w:numId w:val="12"/>
         </w:numPr>
+        <w:jc w:val="both"/>
         <w:rPr>
           <w:sz w:val="28"/>
         </w:rPr>
@@ -1362,10 +1584,63 @@
         </w:rPr>
         <w:t>Moduł odpowiedzialny za wysłanie kodu z rezerwacją do klienta</w:t>
       </w:r>
+      <w:r>
+        <w:rPr>
+          <w:sz w:val="28"/>
+        </w:rPr>
+        <w:t xml:space="preserve"> </w:t>
+      </w:r>
+      <w:r>
+        <w:rPr>
+          <w:color w:val="00B050"/>
+          <w:sz w:val="28"/>
+        </w:rPr>
+        <w:t>J.Polak</w:t>
+      </w:r>
     </w:p>
     <w:p>
       <w:pPr>
         <w:pStyle w:val="Akapitzlist"/>
+        <w:numPr>
+          <w:ilvl w:val="0"/>
+          <w:numId w:val="12"/>
+        </w:numPr>
+        <w:jc w:val="both"/>
+        <w:rPr>
+          <w:sz w:val="28"/>
+        </w:rPr>
+      </w:pPr>
+      <w:r>
+        <w:rPr>
+          <w:sz w:val="28"/>
+        </w:rPr>
+        <w:t xml:space="preserve">Baza danych </w:t>
+      </w:r>
+      <w:r>
+        <w:rPr>
+          <w:color w:val="00B050"/>
+          <w:sz w:val="28"/>
+        </w:rPr>
+        <w:t xml:space="preserve">M.Pancerz, </w:t>
+      </w:r>
+      <w:r>
+        <w:rPr>
+          <w:sz w:val="28"/>
+        </w:rPr>
+        <w:t xml:space="preserve"> </w:t>
+      </w:r>
+      <w:r>
+        <w:rPr>
+          <w:color w:val="00B050"/>
+          <w:sz w:val="28"/>
+        </w:rPr>
+        <w:t>J.Polak</w:t>
+      </w:r>
+    </w:p>
+    <w:p>
+      <w:pPr>
+        <w:pStyle w:val="Akapitzlist"/>
+        <w:jc w:val="both"/>
         <w:rPr>
           <w:sz w:val="28"/>
         </w:rPr>
@@ -1374,11 +1649,13 @@
     <w:p>
       <w:pPr>
         <w:pStyle w:val="Nagwek1"/>
+        <w:jc w:val="both"/>
       </w:pPr>
     </w:p>
     <w:p>
       <w:pPr>
         <w:pStyle w:val="Akapitzlist"/>
+        <w:jc w:val="both"/>
       </w:pPr>
     </w:p>
     <w:sectPr>
@@ -1438,7 +1715,7 @@
             <w:rPr>
               <w:noProof/>
             </w:rPr>
-            <w:t>3</w:t>
+            <w:t>1</w:t>
           </w:r>
         </w:fldSimple>
       </w:p>

</xml_diff>